<commit_message>
update: erase Date birthday; in Staff class
</commit_message>
<xml_diff>
--- a/doc/staff.docx
+++ b/doc/staff.docx
@@ -1246,12 +1246,6 @@
             <w:insideH w:val="single" w:color="auto" w:sz="4" w:space="0"/>
             <w:insideV w:val="single" w:color="auto" w:sz="4" w:space="0"/>
           </w:tblBorders>
-          <w:tblCellMar>
-            <w:top w:w="0" w:type="dxa"/>
-            <w:left w:w="108" w:type="dxa"/>
-            <w:bottom w:w="0" w:type="dxa"/>
-            <w:right w:w="108" w:type="dxa"/>
-          </w:tblCellMar>
         </w:tblPrEx>
         <w:trPr>
           <w:trHeight w:val="442" w:hRule="atLeast"/>
@@ -1344,138 +1338,112 @@
               </w:rPr>
               <w:t>-std::string id;</w:t>
             </w:r>
+          </w:p>
+          <w:p>
+            <w:pPr>
+              <w:spacing w:after="0" w:line="240" w:lineRule="auto"/>
+              <w:rPr>
+                <w:color w:val="000000" w:themeColor="text1"/>
+                <w:sz w:val="28"/>
+                <w14:textFill>
+                  <w14:solidFill>
+                    <w14:schemeClr w14:val="tx1"/>
+                  </w14:solidFill>
+                </w14:textFill>
+              </w:rPr>
+            </w:pPr>
+            <w:r>
+              <w:rPr>
+                <w:color w:val="000000" w:themeColor="text1"/>
+                <w:sz w:val="28"/>
+                <w14:textFill>
+                  <w14:solidFill>
+                    <w14:schemeClr w14:val="tx1"/>
+                  </w14:solidFill>
+                </w14:textFill>
+              </w:rPr>
+              <w:t>-std::string fullName;</w:t>
+            </w:r>
+          </w:p>
+          <w:p>
+            <w:pPr>
+              <w:spacing w:after="0" w:line="240" w:lineRule="auto"/>
+              <w:rPr>
+                <w:color w:val="000000" w:themeColor="text1"/>
+                <w:sz w:val="28"/>
+                <w14:textFill>
+                  <w14:solidFill>
+                    <w14:schemeClr w14:val="tx1"/>
+                  </w14:solidFill>
+                </w14:textFill>
+              </w:rPr>
+            </w:pPr>
+            <w:r>
+              <w:rPr>
+                <w:color w:val="000000" w:themeColor="text1"/>
+                <w:sz w:val="28"/>
+                <w14:textFill>
+                  <w14:solidFill>
+                    <w14:schemeClr w14:val="tx1"/>
+                  </w14:solidFill>
+                </w14:textFill>
+              </w:rPr>
+              <w:t>-int age;</w:t>
+            </w:r>
+          </w:p>
+          <w:p>
+            <w:pPr>
+              <w:spacing w:after="0" w:line="240" w:lineRule="auto"/>
+              <w:rPr>
+                <w:color w:val="000000" w:themeColor="text1"/>
+                <w:sz w:val="28"/>
+                <w14:textFill>
+                  <w14:solidFill>
+                    <w14:schemeClr w14:val="tx1"/>
+                  </w14:solidFill>
+                </w14:textFill>
+              </w:rPr>
+            </w:pPr>
+            <w:r>
+              <w:rPr>
+                <w:color w:val="000000" w:themeColor="text1"/>
+                <w:sz w:val="28"/>
+                <w14:textFill>
+                  <w14:solidFill>
+                    <w14:schemeClr w14:val="tx1"/>
+                  </w14:solidFill>
+                </w14:textFill>
+              </w:rPr>
+              <w:t>-bool sex (male: true);</w:t>
+            </w:r>
+          </w:p>
+          <w:p>
+            <w:pPr>
+              <w:spacing w:after="0" w:line="240" w:lineRule="auto"/>
+              <w:rPr>
+                <w:color w:val="000000" w:themeColor="text1"/>
+                <w:sz w:val="28"/>
+                <w14:textFill>
+                  <w14:solidFill>
+                    <w14:schemeClr w14:val="tx1"/>
+                  </w14:solidFill>
+                </w14:textFill>
+              </w:rPr>
+            </w:pPr>
+            <w:r>
+              <w:rPr>
+                <w:color w:val="000000" w:themeColor="text1"/>
+                <w:sz w:val="28"/>
+                <w14:textFill>
+                  <w14:solidFill>
+                    <w14:schemeClr w14:val="tx1"/>
+                  </w14:solidFill>
+                </w14:textFill>
+              </w:rPr>
+              <w:t>-std::string address;</w:t>
+            </w:r>
             <w:bookmarkStart w:id="0" w:name="_GoBack"/>
             <w:bookmarkEnd w:id="0"/>
-          </w:p>
-          <w:p>
-            <w:pPr>
-              <w:spacing w:after="0" w:line="240" w:lineRule="auto"/>
-              <w:rPr>
-                <w:color w:val="000000" w:themeColor="text1"/>
-                <w:sz w:val="28"/>
-                <w14:textFill>
-                  <w14:solidFill>
-                    <w14:schemeClr w14:val="tx1"/>
-                  </w14:solidFill>
-                </w14:textFill>
-              </w:rPr>
-            </w:pPr>
-            <w:r>
-              <w:rPr>
-                <w:color w:val="000000" w:themeColor="text1"/>
-                <w:sz w:val="28"/>
-                <w14:textFill>
-                  <w14:solidFill>
-                    <w14:schemeClr w14:val="tx1"/>
-                  </w14:solidFill>
-                </w14:textFill>
-              </w:rPr>
-              <w:t>-std::string fullName;</w:t>
-            </w:r>
-          </w:p>
-          <w:p>
-            <w:pPr>
-              <w:spacing w:after="0" w:line="240" w:lineRule="auto"/>
-              <w:rPr>
-                <w:color w:val="000000" w:themeColor="text1"/>
-                <w:sz w:val="28"/>
-                <w14:textFill>
-                  <w14:solidFill>
-                    <w14:schemeClr w14:val="tx1"/>
-                  </w14:solidFill>
-                </w14:textFill>
-              </w:rPr>
-            </w:pPr>
-            <w:r>
-              <w:rPr>
-                <w:color w:val="000000" w:themeColor="text1"/>
-                <w:sz w:val="28"/>
-                <w14:textFill>
-                  <w14:solidFill>
-                    <w14:schemeClr w14:val="tx1"/>
-                  </w14:solidFill>
-                </w14:textFill>
-              </w:rPr>
-              <w:t>-int age;</w:t>
-            </w:r>
-          </w:p>
-          <w:p>
-            <w:pPr>
-              <w:spacing w:after="0" w:line="240" w:lineRule="auto"/>
-              <w:rPr>
-                <w:color w:val="000000" w:themeColor="text1"/>
-                <w:sz w:val="28"/>
-                <w14:textFill>
-                  <w14:solidFill>
-                    <w14:schemeClr w14:val="tx1"/>
-                  </w14:solidFill>
-                </w14:textFill>
-              </w:rPr>
-            </w:pPr>
-            <w:r>
-              <w:rPr>
-                <w:color w:val="000000" w:themeColor="text1"/>
-                <w:sz w:val="28"/>
-                <w14:textFill>
-                  <w14:solidFill>
-                    <w14:schemeClr w14:val="tx1"/>
-                  </w14:solidFill>
-                </w14:textFill>
-              </w:rPr>
-              <w:t>-bool sex (male: true);</w:t>
-            </w:r>
-          </w:p>
-          <w:p>
-            <w:pPr>
-              <w:spacing w:after="0" w:line="240" w:lineRule="auto"/>
-              <w:rPr>
-                <w:color w:val="000000" w:themeColor="text1"/>
-                <w:sz w:val="28"/>
-                <w14:textFill>
-                  <w14:solidFill>
-                    <w14:schemeClr w14:val="tx1"/>
-                  </w14:solidFill>
-                </w14:textFill>
-              </w:rPr>
-            </w:pPr>
-            <w:r>
-              <w:rPr>
-                <w:color w:val="000000" w:themeColor="text1"/>
-                <w:sz w:val="28"/>
-                <w14:textFill>
-                  <w14:solidFill>
-                    <w14:schemeClr w14:val="tx1"/>
-                  </w14:solidFill>
-                </w14:textFill>
-              </w:rPr>
-              <w:t>-Date birthday;</w:t>
-            </w:r>
-          </w:p>
-          <w:p>
-            <w:pPr>
-              <w:spacing w:after="0" w:line="240" w:lineRule="auto"/>
-              <w:rPr>
-                <w:color w:val="000000" w:themeColor="text1"/>
-                <w:sz w:val="28"/>
-                <w14:textFill>
-                  <w14:solidFill>
-                    <w14:schemeClr w14:val="tx1"/>
-                  </w14:solidFill>
-                </w14:textFill>
-              </w:rPr>
-            </w:pPr>
-            <w:r>
-              <w:rPr>
-                <w:color w:val="000000" w:themeColor="text1"/>
-                <w:sz w:val="28"/>
-                <w14:textFill>
-                  <w14:solidFill>
-                    <w14:schemeClr w14:val="tx1"/>
-                  </w14:solidFill>
-                </w14:textFill>
-              </w:rPr>
-              <w:t>-std::string address;</w:t>
-            </w:r>
           </w:p>
           <w:p>
             <w:pPr>
@@ -2627,12 +2595,6 @@
             <w:insideH w:val="single" w:color="auto" w:sz="4" w:space="0"/>
             <w:insideV w:val="single" w:color="auto" w:sz="4" w:space="0"/>
           </w:tblBorders>
-          <w:tblCellMar>
-            <w:top w:w="0" w:type="dxa"/>
-            <w:left w:w="108" w:type="dxa"/>
-            <w:bottom w:w="0" w:type="dxa"/>
-            <w:right w:w="108" w:type="dxa"/>
-          </w:tblCellMar>
         </w:tblPrEx>
         <w:trPr>
           <w:trHeight w:val="412" w:hRule="atLeast"/>
@@ -2961,6 +2923,12 @@
             <w:insideH w:val="single" w:color="auto" w:sz="4" w:space="0"/>
             <w:insideV w:val="single" w:color="auto" w:sz="4" w:space="0"/>
           </w:tblBorders>
+          <w:tblCellMar>
+            <w:top w:w="0" w:type="dxa"/>
+            <w:left w:w="108" w:type="dxa"/>
+            <w:bottom w:w="0" w:type="dxa"/>
+            <w:right w:w="108" w:type="dxa"/>
+          </w:tblCellMar>
         </w:tblPrEx>
         <w:trPr>
           <w:trHeight w:val="279" w:hRule="atLeast"/>

</xml_diff>